<commit_message>
HW 4: Q2.2 (7-point algorithm) done
</commit_message>
<xml_diff>
--- a/Homework 4/My Code/Report.docx
+++ b/Homework 4/My Code/Report.docx
@@ -30,15 +30,7 @@
         <w:t xml:space="preserve">Azarakhsh Keipour </w:t>
       </w:r>
       <w:r>
-        <w:t>(</w:t>
-      </w:r>
-      <w:proofErr w:type="spellStart"/>
-      <w:r>
-        <w:t>akeipour@andrew</w:t>
-      </w:r>
-      <w:proofErr w:type="spellEnd"/>
-      <w:r>
-        <w:t>)</w:t>
+        <w:t>(akeipour@andrew)</w:t>
       </w:r>
       <w:r>
         <w:tab/>
@@ -70,9 +62,16 @@
     </w:p>
     <w:p>
       <w:r>
-        <w:t>The calculated fundamental matrix F is:</w:t>
-      </w:r>
-    </w:p>
+        <w:t xml:space="preserve">The calculated fundamental matrix F </w:t>
+      </w:r>
+      <w:r>
+        <w:t xml:space="preserve">using 8-point algorithm </w:t>
+      </w:r>
+      <w:r>
+        <w:t>is:</w:t>
+      </w:r>
+    </w:p>
+    <w:p/>
     <w:p>
       <w:pPr>
         <w:autoSpaceDE w:val="0"/>
@@ -154,17 +153,57 @@
         <w:ind w:firstLine="0"/>
         <w:jc w:val="left"/>
         <w:rPr>
-          <w:lang w:bidi="fa-IR"/>
-        </w:rPr>
-      </w:pPr>
-      <w:r>
-        <w:rPr>
           <w:rFonts w:ascii="Courier New" w:hAnsi="Courier New" w:cs="Courier New"/>
           <w:color w:val="000000"/>
           <w:sz w:val="20"/>
           <w:szCs w:val="20"/>
         </w:rPr>
+      </w:pPr>
+      <w:r>
+        <w:rPr>
+          <w:rFonts w:ascii="Courier New" w:hAnsi="Courier New" w:cs="Courier New"/>
+          <w:color w:val="000000"/>
+          <w:sz w:val="20"/>
+          <w:szCs w:val="20"/>
+        </w:rPr>
         <w:t xml:space="preserve"> </w:t>
+      </w:r>
+    </w:p>
+    <w:p>
+      <w:pPr>
+        <w:rPr>
+          <w:lang w:bidi="fa-IR"/>
+        </w:rPr>
+      </w:pPr>
+      <w:r>
+        <w:rPr>
+          <w:lang w:bidi="fa-IR"/>
+        </w:rPr>
+        <w:t xml:space="preserve">The result of the </w:t>
+      </w:r>
+      <w:r>
+        <w:rPr>
+          <w:lang w:bidi="fa-IR"/>
+        </w:rPr>
+        <w:t xml:space="preserve">8-point </w:t>
+      </w:r>
+      <w:r>
+        <w:rPr>
+          <w:lang w:bidi="fa-IR"/>
+        </w:rPr>
+        <w:t xml:space="preserve">algorithm visualized using the provided displayEpipolarF tool is shown in Fig. </w:t>
+      </w:r>
+      <w:r>
+        <w:rPr>
+          <w:lang w:bidi="fa-IR"/>
+        </w:rPr>
+        <w:t>1</w:t>
+      </w:r>
+      <w:r>
+        <w:rPr>
+          <w:lang w:bidi="fa-IR"/>
+        </w:rPr>
+        <w:t>.</w:t>
       </w:r>
     </w:p>
     <w:p>
@@ -228,14 +267,339 @@
           </wp:inline>
         </w:drawing>
       </w:r>
+    </w:p>
+    <w:p>
+      <w:pPr>
+        <w:ind w:firstLine="0"/>
+        <w:jc w:val="center"/>
+        <w:rPr>
+          <w:sz w:val="20"/>
+          <w:szCs w:val="16"/>
+        </w:rPr>
+      </w:pPr>
+      <w:r>
+        <w:rPr>
+          <w:sz w:val="20"/>
+          <w:szCs w:val="16"/>
+        </w:rPr>
+        <w:t xml:space="preserve">Figure </w:t>
+      </w:r>
+      <w:r>
+        <w:rPr>
+          <w:sz w:val="20"/>
+          <w:szCs w:val="16"/>
+        </w:rPr>
+        <w:t>1</w:t>
+      </w:r>
+      <w:r>
+        <w:rPr>
+          <w:sz w:val="20"/>
+          <w:szCs w:val="16"/>
+        </w:rPr>
+        <w:t xml:space="preserve">. The </w:t>
+      </w:r>
+      <w:r>
+        <w:rPr>
+          <w:sz w:val="20"/>
+          <w:szCs w:val="16"/>
+        </w:rPr>
+        <w:t xml:space="preserve">result of </w:t>
+      </w:r>
+      <w:r>
+        <w:rPr>
+          <w:sz w:val="20"/>
+          <w:szCs w:val="16"/>
+        </w:rPr>
+        <w:t>finding correspondences</w:t>
+      </w:r>
+      <w:r>
+        <w:rPr>
+          <w:sz w:val="20"/>
+          <w:szCs w:val="16"/>
+        </w:rPr>
+        <w:t xml:space="preserve"> </w:t>
+      </w:r>
+      <w:r>
+        <w:rPr>
+          <w:sz w:val="20"/>
+          <w:szCs w:val="16"/>
+        </w:rPr>
+        <w:t>u</w:t>
+      </w:r>
+      <w:r>
+        <w:rPr>
+          <w:sz w:val="20"/>
+          <w:szCs w:val="16"/>
+        </w:rPr>
+        <w:t xml:space="preserve">sing 8-point algorithm for </w:t>
+      </w:r>
+      <w:r>
+        <w:rPr>
+          <w:sz w:val="20"/>
+          <w:szCs w:val="16"/>
+        </w:rPr>
+        <w:t>estimating</w:t>
+      </w:r>
+      <w:r>
+        <w:rPr>
+          <w:sz w:val="20"/>
+          <w:szCs w:val="16"/>
+        </w:rPr>
+        <w:t xml:space="preserve"> the fundamental matrix. </w:t>
+      </w:r>
+    </w:p>
+    <w:p>
+      <w:pPr>
+        <w:rPr>
+          <w:lang w:bidi="fa-IR"/>
+        </w:rPr>
+      </w:pPr>
+    </w:p>
+    <w:p>
+      <w:pPr>
+        <w:pStyle w:val="Heading2"/>
+        <w:rPr>
+          <w:lang w:bidi="fa-IR"/>
+        </w:rPr>
+      </w:pPr>
+      <w:r>
+        <w:rPr>
+          <w:lang w:bidi="fa-IR"/>
+        </w:rPr>
+        <w:t>Q 2.2 7-Point Algorithm</w:t>
+      </w:r>
+    </w:p>
+    <w:p>
+      <w:pPr>
+        <w:rPr>
+          <w:lang w:bidi="fa-IR"/>
+        </w:rPr>
+      </w:pPr>
+      <w:r>
+        <w:rPr>
+          <w:lang w:bidi="fa-IR"/>
+        </w:rPr>
+        <w:t>There are 3 calculated fundamental matrices for each set of points. For the correspondences selected by me using the cpselect tool (points are shown in ‘test</w:t>
+      </w:r>
+      <w:r>
+        <w:rPr>
+          <w:lang w:bidi="fa-IR"/>
+        </w:rPr>
+        <w:t>_</w:t>
+      </w:r>
       <w:bookmarkStart w:id="0" w:name="_GoBack"/>
       <w:bookmarkEnd w:id="0"/>
+      <w:r>
+        <w:rPr>
+          <w:lang w:bidi="fa-IR"/>
+        </w:rPr>
+        <w:t>q2.m’ file), the 3</w:t>
+      </w:r>
+      <w:r>
+        <w:rPr>
+          <w:vertAlign w:val="superscript"/>
+          <w:lang w:bidi="fa-IR"/>
+        </w:rPr>
+        <w:t>rd</w:t>
+      </w:r>
+      <w:r>
+        <w:rPr>
+          <w:lang w:bidi="fa-IR"/>
+        </w:rPr>
+        <w:t xml:space="preserve"> fundamental matrix (F{3}) gives the best results. This matrix is:</w:t>
+      </w:r>
+    </w:p>
+    <w:p>
+      <w:pPr>
+        <w:rPr>
+          <w:lang w:bidi="fa-IR"/>
+        </w:rPr>
+      </w:pPr>
+    </w:p>
+    <w:p>
+      <w:pPr>
+        <w:autoSpaceDE w:val="0"/>
+        <w:autoSpaceDN w:val="0"/>
+        <w:adjustRightInd w:val="0"/>
+        <w:spacing w:after="0"/>
+        <w:ind w:firstLine="0"/>
+        <w:jc w:val="left"/>
+        <w:rPr>
+          <w:rFonts w:ascii="Courier New" w:hAnsi="Courier New" w:cs="Courier New"/>
+          <w:sz w:val="24"/>
+          <w:szCs w:val="24"/>
+        </w:rPr>
+      </w:pPr>
+      <w:r>
+        <w:rPr>
+          <w:rFonts w:ascii="Courier New" w:hAnsi="Courier New" w:cs="Courier New"/>
+          <w:color w:val="000000"/>
+          <w:sz w:val="20"/>
+          <w:szCs w:val="20"/>
+        </w:rPr>
+        <w:t xml:space="preserve">    0.0000    0.0000   -0.0008</w:t>
+      </w:r>
+    </w:p>
+    <w:p>
+      <w:pPr>
+        <w:autoSpaceDE w:val="0"/>
+        <w:autoSpaceDN w:val="0"/>
+        <w:adjustRightInd w:val="0"/>
+        <w:spacing w:after="0"/>
+        <w:ind w:firstLine="0"/>
+        <w:jc w:val="left"/>
+        <w:rPr>
+          <w:rFonts w:ascii="Courier New" w:hAnsi="Courier New" w:cs="Courier New"/>
+          <w:sz w:val="24"/>
+          <w:szCs w:val="24"/>
+        </w:rPr>
+      </w:pPr>
+      <w:r>
+        <w:rPr>
+          <w:rFonts w:ascii="Courier New" w:hAnsi="Courier New" w:cs="Courier New"/>
+          <w:color w:val="000000"/>
+          <w:sz w:val="20"/>
+          <w:szCs w:val="20"/>
+        </w:rPr>
+        <w:t xml:space="preserve">   -0.0000   -0.0000    0.0001</w:t>
+      </w:r>
+    </w:p>
+    <w:p>
+      <w:pPr>
+        <w:autoSpaceDE w:val="0"/>
+        <w:autoSpaceDN w:val="0"/>
+        <w:adjustRightInd w:val="0"/>
+        <w:spacing w:after="0"/>
+        <w:ind w:firstLine="0"/>
+        <w:jc w:val="left"/>
+        <w:rPr>
+          <w:rFonts w:ascii="Courier New" w:hAnsi="Courier New" w:cs="Courier New"/>
+          <w:sz w:val="24"/>
+          <w:szCs w:val="24"/>
+        </w:rPr>
+      </w:pPr>
+      <w:r>
+        <w:rPr>
+          <w:rFonts w:ascii="Courier New" w:hAnsi="Courier New" w:cs="Courier New"/>
+          <w:color w:val="000000"/>
+          <w:sz w:val="20"/>
+          <w:szCs w:val="20"/>
+        </w:rPr>
+        <w:t xml:space="preserve">    0.0008   -0.0001   -0.0038</w:t>
+      </w:r>
+    </w:p>
+    <w:p>
+      <w:pPr>
+        <w:rPr>
+          <w:lang w:bidi="fa-IR"/>
+        </w:rPr>
+      </w:pPr>
+    </w:p>
+    <w:p>
+      <w:pPr>
+        <w:rPr>
+          <w:lang w:bidi="fa-IR"/>
+        </w:rPr>
+      </w:pPr>
+      <w:r>
+        <w:rPr>
+          <w:lang w:bidi="fa-IR"/>
+        </w:rPr>
+        <w:t xml:space="preserve">The result of the </w:t>
+      </w:r>
+      <w:r>
+        <w:rPr>
+          <w:lang w:bidi="fa-IR"/>
+        </w:rPr>
+        <w:t xml:space="preserve">7-point </w:t>
+      </w:r>
+      <w:r>
+        <w:rPr>
+          <w:lang w:bidi="fa-IR"/>
+        </w:rPr>
+        <w:t xml:space="preserve">algorithm visualized using the provided displayEpipolarF tool </w:t>
+      </w:r>
+      <w:r>
+        <w:rPr>
+          <w:lang w:bidi="fa-IR"/>
+        </w:rPr>
+        <w:t xml:space="preserve">on some points </w:t>
+      </w:r>
+      <w:r>
+        <w:rPr>
+          <w:lang w:bidi="fa-IR"/>
+        </w:rPr>
+        <w:t>is shown in Fig. 2.</w:t>
+      </w:r>
     </w:p>
     <w:p>
       <w:pPr>
         <w:ind w:firstLine="0"/>
         <w:jc w:val="center"/>
         <w:rPr>
+          <w:lang w:bidi="fa-IR"/>
+        </w:rPr>
+      </w:pPr>
+      <w:r>
+        <w:rPr>
+          <w:noProof/>
+        </w:rPr>
+        <w:lastRenderedPageBreak/>
+        <w:drawing>
+          <wp:inline distT="0" distB="0" distL="0" distR="0">
+            <wp:extent cx="4429125" cy="2133600"/>
+            <wp:effectExtent l="0" t="0" r="9525" b="0"/>
+            <wp:docPr id="30" name="Picture 30" descr="C:\Users\Azarakhsh\Desktop\CMU\Vision\Homework 4\My Code\results\q2_2.png"/>
+            <wp:cNvGraphicFramePr>
+              <a:graphicFrameLocks xmlns:a="http://schemas.openxmlformats.org/drawingml/2006/main" noChangeAspect="1"/>
+            </wp:cNvGraphicFramePr>
+            <a:graphic xmlns:a="http://schemas.openxmlformats.org/drawingml/2006/main">
+              <a:graphicData uri="http://schemas.openxmlformats.org/drawingml/2006/picture">
+                <pic:pic xmlns:pic="http://schemas.openxmlformats.org/drawingml/2006/picture">
+                  <pic:nvPicPr>
+                    <pic:cNvPr id="0" name="Picture 101" descr="C:\Users\Azarakhsh\Desktop\CMU\Vision\Homework 4\My Code\results\q2_2.png"/>
+                    <pic:cNvPicPr>
+                      <a:picLocks noChangeAspect="1" noChangeArrowheads="1"/>
+                    </pic:cNvPicPr>
+                  </pic:nvPicPr>
+                  <pic:blipFill>
+                    <a:blip r:embed="rId8">
+                      <a:extLst>
+                        <a:ext uri="{28A0092B-C50C-407E-A947-70E740481C1C}">
+                          <a14:useLocalDpi xmlns:a14="http://schemas.microsoft.com/office/drawing/2010/main" val="0"/>
+                        </a:ext>
+                      </a:extLst>
+                    </a:blip>
+                    <a:srcRect/>
+                    <a:stretch>
+                      <a:fillRect/>
+                    </a:stretch>
+                  </pic:blipFill>
+                  <pic:spPr bwMode="auto">
+                    <a:xfrm>
+                      <a:off x="0" y="0"/>
+                      <a:ext cx="4429125" cy="2133600"/>
+                    </a:xfrm>
+                    <a:prstGeom prst="rect">
+                      <a:avLst/>
+                    </a:prstGeom>
+                    <a:noFill/>
+                    <a:ln>
+                      <a:noFill/>
+                    </a:ln>
+                  </pic:spPr>
+                </pic:pic>
+              </a:graphicData>
+            </a:graphic>
+          </wp:inline>
+        </w:drawing>
+      </w:r>
+    </w:p>
+    <w:p>
+      <w:pPr>
+        <w:ind w:firstLine="0"/>
+        <w:jc w:val="center"/>
+        <w:rPr>
           <w:sz w:val="20"/>
           <w:szCs w:val="16"/>
         </w:rPr>
@@ -252,7 +616,7 @@
           <w:sz w:val="20"/>
           <w:szCs w:val="16"/>
         </w:rPr>
-        <w:t>1</w:t>
+        <w:t>2</w:t>
       </w:r>
       <w:r>
         <w:rPr>
@@ -266,46 +630,60 @@
           <w:sz w:val="20"/>
           <w:szCs w:val="16"/>
         </w:rPr>
-        <w:t xml:space="preserve">result of </w:t>
+        <w:t xml:space="preserve">result of finding correspondences using </w:t>
       </w:r>
       <w:r>
         <w:rPr>
           <w:sz w:val="20"/>
           <w:szCs w:val="16"/>
         </w:rPr>
-        <w:t>finding correspondences</w:t>
+        <w:t>7</w:t>
       </w:r>
       <w:r>
         <w:rPr>
           <w:sz w:val="20"/>
           <w:szCs w:val="16"/>
         </w:rPr>
-        <w:t xml:space="preserve"> </w:t>
+        <w:t xml:space="preserve">-point algorithm for </w:t>
       </w:r>
       <w:r>
         <w:rPr>
           <w:sz w:val="20"/>
           <w:szCs w:val="16"/>
         </w:rPr>
-        <w:t>u</w:t>
+        <w:t>estimating</w:t>
       </w:r>
       <w:r>
         <w:rPr>
           <w:sz w:val="20"/>
           <w:szCs w:val="16"/>
         </w:rPr>
-        <w:t xml:space="preserve">sing 8-point algorithm for finding the fundamental matrix. </w:t>
-      </w:r>
-    </w:p>
-    <w:p>
-      <w:pPr>
-        <w:rPr>
-          <w:lang w:bidi="fa-IR"/>
-        </w:rPr>
-      </w:pPr>
+        <w:t xml:space="preserve"> the fundamental matrix. </w:t>
+      </w:r>
+    </w:p>
+    <w:p>
+      <w:pPr>
+        <w:rPr>
+          <w:lang w:bidi="fa-IR"/>
+        </w:rPr>
+      </w:pPr>
+    </w:p>
+    <w:p>
+      <w:pPr>
+        <w:pStyle w:val="Heading2"/>
+        <w:rPr>
+          <w:lang w:bidi="fa-IR"/>
+        </w:rPr>
+      </w:pPr>
+      <w:r>
+        <w:rPr>
+          <w:lang w:bidi="fa-IR"/>
+        </w:rPr>
+        <w:t xml:space="preserve">Q 2.3 </w:t>
+      </w:r>
     </w:p>
     <w:sectPr>
-      <w:footerReference w:type="default" r:id="rId8"/>
+      <w:footerReference w:type="default" r:id="rId9"/>
       <w:pgSz w:w="12240" w:h="15840"/>
       <w:pgMar w:top="1440" w:right="1440" w:bottom="1440" w:left="1440" w:header="720" w:footer="720" w:gutter="0"/>
       <w:cols w:space="720"/>
@@ -1563,6 +1941,28 @@
       <w:szCs w:val="26"/>
     </w:rPr>
   </w:style>
+  <w:style w:type="paragraph" w:styleId="Heading3">
+    <w:name w:val="heading 3"/>
+    <w:basedOn w:val="Normal"/>
+    <w:next w:val="Normal"/>
+    <w:link w:val="Heading3Char"/>
+    <w:uiPriority w:val="9"/>
+    <w:unhideWhenUsed/>
+    <w:qFormat/>
+    <w:rsid w:val="0096660E"/>
+    <w:pPr>
+      <w:keepNext/>
+      <w:keepLines/>
+      <w:spacing w:before="40" w:after="0"/>
+      <w:outlineLvl w:val="2"/>
+    </w:pPr>
+    <w:rPr>
+      <w:rFonts w:asciiTheme="majorHAnsi" w:eastAsiaTheme="majorEastAsia" w:hAnsiTheme="majorHAnsi" w:cstheme="majorBidi"/>
+      <w:color w:val="1F4D78" w:themeColor="accent1" w:themeShade="7F"/>
+      <w:sz w:val="24"/>
+      <w:szCs w:val="24"/>
+    </w:rPr>
+  </w:style>
   <w:style w:type="character" w:default="1" w:styleId="DefaultParagraphFont">
     <w:name w:val="Default Paragraph Font"/>
     <w:uiPriority w:val="1"/>
@@ -1802,6 +2202,19 @@
     <w:rPr>
       <w:rFonts w:ascii="Times New Roman" w:hAnsi="Times New Roman"/>
       <w:sz w:val="26"/>
+    </w:rPr>
+  </w:style>
+  <w:style w:type="character" w:customStyle="1" w:styleId="Heading3Char">
+    <w:name w:val="Heading 3 Char"/>
+    <w:basedOn w:val="DefaultParagraphFont"/>
+    <w:link w:val="Heading3"/>
+    <w:uiPriority w:val="9"/>
+    <w:rsid w:val="0096660E"/>
+    <w:rPr>
+      <w:rFonts w:asciiTheme="majorHAnsi" w:eastAsiaTheme="majorEastAsia" w:hAnsiTheme="majorHAnsi" w:cstheme="majorBidi"/>
+      <w:color w:val="1F4D78" w:themeColor="accent1" w:themeShade="7F"/>
+      <w:sz w:val="24"/>
+      <w:szCs w:val="24"/>
     </w:rPr>
   </w:style>
 </w:styles>

</xml_diff>

<commit_message>
HW 4: Q2.X (estimation of F using RANSAC) and Q1.1 done
</commit_message>
<xml_diff>
--- a/Homework 4/My Code/Report.docx
+++ b/Homework 4/My Code/Report.docx
@@ -48,6 +48,69 @@
         <w:pStyle w:val="Heading2"/>
       </w:pPr>
       <w:r>
+        <w:t xml:space="preserve">Q 1.1 </w:t>
+      </w:r>
+      <w:r>
+        <w:t>Intersection of principal axes in point P</w:t>
+      </w:r>
+    </w:p>
+    <w:p>
+      <w:r>
+        <w:t>Coordinate origins coincide with the same point P (principal point), therefore:</w:t>
+      </w:r>
+    </w:p>
+    <w:p>
+      <w:r>
+        <w:rPr>
+          <w:position w:val="-50"/>
+        </w:rPr>
+        <w:object w:dxaOrig="8040" w:dyaOrig="1120">
+          <v:shapetype id="_x0000_t75" coordsize="21600,21600" o:spt="75" o:preferrelative="t" path="m@4@5l@4@11@9@11@9@5xe" filled="f" stroked="f">
+            <v:stroke joinstyle="miter"/>
+            <v:formulas>
+              <v:f eqn="if lineDrawn pixelLineWidth 0"/>
+              <v:f eqn="sum @0 1 0"/>
+              <v:f eqn="sum 0 0 @1"/>
+              <v:f eqn="prod @2 1 2"/>
+              <v:f eqn="prod @3 21600 pixelWidth"/>
+              <v:f eqn="prod @3 21600 pixelHeight"/>
+              <v:f eqn="sum @0 0 1"/>
+              <v:f eqn="prod @6 1 2"/>
+              <v:f eqn="prod @7 21600 pixelWidth"/>
+              <v:f eqn="sum @8 21600 0"/>
+              <v:f eqn="prod @7 21600 pixelHeight"/>
+              <v:f eqn="sum @10 21600 0"/>
+            </v:formulas>
+            <v:path o:extrusionok="f" gradientshapeok="t" o:connecttype="rect"/>
+            <o:lock v:ext="edit" aspectratio="t"/>
+          </v:shapetype>
+          <v:shape id="_x0000_i1159" type="#_x0000_t75" style="width:402pt;height:56.25pt" o:ole="">
+            <v:imagedata r:id="rId7" o:title=""/>
+          </v:shape>
+          <o:OLEObject Type="Embed" ProgID="Equation.DSMT4" ShapeID="_x0000_i1159" DrawAspect="Content" ObjectID="_1520329051" r:id="rId8"/>
+        </w:object>
+      </w:r>
+      <w:r>
+        <w:t xml:space="preserve"> </w:t>
+      </w:r>
+    </w:p>
+    <w:p/>
+    <w:p>
+      <w:pPr>
+        <w:pStyle w:val="Heading2"/>
+      </w:pPr>
+      <w:r>
+        <w:t xml:space="preserve">Q 1.2 </w:t>
+      </w:r>
+      <w:bookmarkStart w:id="0" w:name="_GoBack"/>
+      <w:bookmarkEnd w:id="0"/>
+    </w:p>
+    <w:p/>
+    <w:p>
+      <w:pPr>
+        <w:pStyle w:val="Heading2"/>
+      </w:pPr>
+      <w:r>
         <w:t xml:space="preserve">Q </w:t>
       </w:r>
       <w:r>
@@ -55,6 +118,9 @@
       </w:r>
       <w:r>
         <w:t xml:space="preserve">.1 </w:t>
+      </w:r>
+      <w:r>
+        <w:t xml:space="preserve">Estimation of F using </w:t>
       </w:r>
       <w:r>
         <w:t>8-Point Algorithm</w:t>
@@ -205,6 +271,13 @@
         </w:rPr>
         <w:t>.</w:t>
       </w:r>
+    </w:p>
+    <w:p>
+      <w:pPr>
+        <w:rPr>
+          <w:lang w:bidi="fa-IR"/>
+        </w:rPr>
+      </w:pPr>
     </w:p>
     <w:p>
       <w:pPr>
@@ -236,7 +309,7 @@
                     </pic:cNvPicPr>
                   </pic:nvPicPr>
                   <pic:blipFill>
-                    <a:blip r:embed="rId7">
+                    <a:blip r:embed="rId9">
                       <a:extLst>
                         <a:ext uri="{28A0092B-C50C-407E-A947-70E740481C1C}">
                           <a14:useLocalDpi xmlns:a14="http://schemas.microsoft.com/office/drawing/2010/main" val="0"/>
@@ -303,48 +376,41 @@
           <w:sz w:val="20"/>
           <w:szCs w:val="16"/>
         </w:rPr>
-        <w:t xml:space="preserve">result of </w:t>
+        <w:t>result of</w:t>
       </w:r>
       <w:r>
         <w:rPr>
           <w:sz w:val="20"/>
           <w:szCs w:val="16"/>
         </w:rPr>
-        <w:t>finding correspondences</w:t>
+        <w:t xml:space="preserve"> </w:t>
       </w:r>
       <w:r>
         <w:rPr>
           <w:sz w:val="20"/>
           <w:szCs w:val="16"/>
         </w:rPr>
-        <w:t xml:space="preserve"> </w:t>
+        <w:t>u</w:t>
       </w:r>
       <w:r>
         <w:rPr>
           <w:sz w:val="20"/>
           <w:szCs w:val="16"/>
         </w:rPr>
-        <w:t>u</w:t>
+        <w:t xml:space="preserve">sing 8-point algorithm for </w:t>
       </w:r>
       <w:r>
         <w:rPr>
           <w:sz w:val="20"/>
           <w:szCs w:val="16"/>
         </w:rPr>
-        <w:t xml:space="preserve">sing 8-point algorithm for </w:t>
+        <w:t>estimating</w:t>
       </w:r>
       <w:r>
         <w:rPr>
           <w:sz w:val="20"/>
           <w:szCs w:val="16"/>
         </w:rPr>
-        <w:t>estimating</w:t>
-      </w:r>
-      <w:r>
-        <w:rPr>
-          <w:sz w:val="20"/>
-          <w:szCs w:val="16"/>
-        </w:rPr>
         <w:t xml:space="preserve"> the fundamental matrix. </w:t>
       </w:r>
     </w:p>
@@ -366,7 +432,17 @@
         <w:rPr>
           <w:lang w:bidi="fa-IR"/>
         </w:rPr>
-        <w:t>Q 2.2 7-Point Algorithm</w:t>
+        <w:lastRenderedPageBreak/>
+        <w:t xml:space="preserve">Q 2.2 </w:t>
+      </w:r>
+      <w:r>
+        <w:t xml:space="preserve">Estimation of F using </w:t>
+      </w:r>
+      <w:r>
+        <w:rPr>
+          <w:lang w:bidi="fa-IR"/>
+        </w:rPr>
+        <w:t>7-Point Algorithm</w:t>
       </w:r>
     </w:p>
     <w:p>
@@ -387,8 +463,6 @@
         </w:rPr>
         <w:t>_</w:t>
       </w:r>
-      <w:bookmarkStart w:id="0" w:name="_GoBack"/>
-      <w:bookmarkEnd w:id="0"/>
       <w:r>
         <w:rPr>
           <w:lang w:bidi="fa-IR"/>
@@ -544,7 +618,6 @@
         <w:rPr>
           <w:noProof/>
         </w:rPr>
-        <w:lastRenderedPageBreak/>
         <w:drawing>
           <wp:inline distT="0" distB="0" distL="0" distR="0">
             <wp:extent cx="4429125" cy="2133600"/>
@@ -563,7 +636,7 @@
                     </pic:cNvPicPr>
                   </pic:nvPicPr>
                   <pic:blipFill>
-                    <a:blip r:embed="rId8">
+                    <a:blip r:embed="rId10">
                       <a:extLst>
                         <a:ext uri="{28A0092B-C50C-407E-A947-70E740481C1C}">
                           <a14:useLocalDpi xmlns:a14="http://schemas.microsoft.com/office/drawing/2010/main" val="0"/>
@@ -630,7 +703,7 @@
           <w:sz w:val="20"/>
           <w:szCs w:val="16"/>
         </w:rPr>
-        <w:t xml:space="preserve">result of finding correspondences using </w:t>
+        <w:t xml:space="preserve">result of using </w:t>
       </w:r>
       <w:r>
         <w:rPr>
@@ -679,11 +752,942 @@
         <w:rPr>
           <w:lang w:bidi="fa-IR"/>
         </w:rPr>
-        <w:t xml:space="preserve">Q 2.3 </w:t>
-      </w:r>
+        <w:t>Q 2.</w:t>
+      </w:r>
+      <w:r>
+        <w:rPr>
+          <w:lang w:bidi="fa-IR"/>
+        </w:rPr>
+        <w:t>X</w:t>
+      </w:r>
+      <w:r>
+        <w:rPr>
+          <w:lang w:bidi="fa-IR"/>
+        </w:rPr>
+        <w:t xml:space="preserve"> </w:t>
+      </w:r>
+      <w:r>
+        <w:rPr>
+          <w:lang w:bidi="fa-IR"/>
+        </w:rPr>
+        <w:t xml:space="preserve">Estimation of </w:t>
+      </w:r>
+      <w:r>
+        <w:rPr>
+          <w:lang w:bidi="fa-IR"/>
+        </w:rPr>
+        <w:t>F using RANSAC</w:t>
+      </w:r>
+    </w:p>
+    <w:p>
+      <w:pPr>
+        <w:rPr>
+          <w:lang w:bidi="fa-IR"/>
+        </w:rPr>
+      </w:pPr>
+      <w:r>
+        <w:rPr>
+          <w:lang w:bidi="fa-IR"/>
+        </w:rPr>
+        <w:t xml:space="preserve">The number of iterations </w:t>
+      </w:r>
+      <w:r>
+        <w:rPr>
+          <w:i/>
+          <w:iCs/>
+          <w:lang w:bidi="fa-IR"/>
+        </w:rPr>
+        <w:t>k</w:t>
+      </w:r>
+      <w:r>
+        <w:rPr>
+          <w:lang w:bidi="fa-IR"/>
+        </w:rPr>
+        <w:t xml:space="preserve"> is calculated using the following equation discussed in the class:</w:t>
+      </w:r>
+    </w:p>
+    <w:p>
+      <w:pPr>
+        <w:ind w:firstLine="0"/>
+        <w:jc w:val="center"/>
+        <w:rPr>
+          <w:lang w:bidi="fa-IR"/>
+        </w:rPr>
+      </w:pPr>
+      <w:r>
+        <w:rPr>
+          <w:position w:val="-36"/>
+          <w:lang w:bidi="fa-IR"/>
+        </w:rPr>
+        <w:object w:dxaOrig="3600" w:dyaOrig="780">
+          <v:shape id="_x0000_i1131" type="#_x0000_t75" style="width:180pt;height:39pt" o:ole="">
+            <v:imagedata r:id="rId11" o:title=""/>
+          </v:shape>
+          <o:OLEObject Type="Embed" ProgID="Equation.DSMT4" ShapeID="_x0000_i1131" DrawAspect="Content" ObjectID="_1520329052" r:id="rId12"/>
+        </w:object>
+      </w:r>
+    </w:p>
+    <w:p>
+      <w:pPr>
+        <w:rPr>
+          <w:lang w:bidi="fa-IR"/>
+        </w:rPr>
+      </w:pPr>
+      <w:r>
+        <w:rPr>
+          <w:lang w:bidi="fa-IR"/>
+        </w:rPr>
+        <w:t xml:space="preserve">Where </w:t>
+      </w:r>
+      <w:r>
+        <w:rPr>
+          <w:i/>
+          <w:iCs/>
+          <w:lang w:bidi="fa-IR"/>
+        </w:rPr>
+        <w:t>n</w:t>
+      </w:r>
+      <w:r>
+        <w:rPr>
+          <w:lang w:bidi="fa-IR"/>
+        </w:rPr>
+        <w:t xml:space="preserve"> is the number of points used to estimate the model (</w:t>
+      </w:r>
+      <w:r>
+        <w:rPr>
+          <w:i/>
+          <w:iCs/>
+          <w:lang w:bidi="fa-IR"/>
+        </w:rPr>
+        <w:t>n = 7</w:t>
+      </w:r>
+      <w:r>
+        <w:rPr>
+          <w:lang w:bidi="fa-IR"/>
+        </w:rPr>
+        <w:t xml:space="preserve"> for 7-point algorithm and </w:t>
+      </w:r>
+      <w:r>
+        <w:rPr>
+          <w:i/>
+          <w:iCs/>
+          <w:lang w:bidi="fa-IR"/>
+        </w:rPr>
+        <w:t>n = 8</w:t>
+      </w:r>
+      <w:r>
+        <w:rPr>
+          <w:lang w:bidi="fa-IR"/>
+        </w:rPr>
+        <w:t xml:space="preserve"> for 8-point algorithm)</w:t>
+      </w:r>
+      <w:r>
+        <w:rPr>
+          <w:lang w:bidi="fa-IR"/>
+        </w:rPr>
+        <w:t xml:space="preserve">, </w:t>
+      </w:r>
+      <w:r>
+        <w:rPr>
+          <w:i/>
+          <w:iCs/>
+          <w:lang w:bidi="fa-IR"/>
+        </w:rPr>
+        <w:t>p</w:t>
+      </w:r>
+      <w:r>
+        <w:rPr>
+          <w:lang w:bidi="fa-IR"/>
+        </w:rPr>
+        <w:t xml:space="preserve"> is the probability of finding a good set of points to estimate the model (</w:t>
+      </w:r>
+      <w:r>
+        <w:rPr>
+          <w:i/>
+          <w:iCs/>
+          <w:lang w:bidi="fa-IR"/>
+        </w:rPr>
+        <w:t>0.999</w:t>
+      </w:r>
+      <w:r>
+        <w:rPr>
+          <w:lang w:bidi="fa-IR"/>
+        </w:rPr>
+        <w:t xml:space="preserve"> in my code), and </w:t>
+      </w:r>
+      <w:r>
+        <w:rPr>
+          <w:i/>
+          <w:iCs/>
+          <w:lang w:bidi="fa-IR"/>
+        </w:rPr>
+        <w:t>w</w:t>
+      </w:r>
+      <w:r>
+        <w:rPr>
+          <w:lang w:bidi="fa-IR"/>
+        </w:rPr>
+        <w:t xml:space="preserve"> is the fraction of inliers in the data (</w:t>
+      </w:r>
+      <w:r>
+        <w:rPr>
+          <w:i/>
+          <w:iCs/>
+          <w:lang w:bidi="fa-IR"/>
+        </w:rPr>
+        <w:t>0.75</w:t>
+      </w:r>
+      <w:r>
+        <w:rPr>
+          <w:lang w:bidi="fa-IR"/>
+        </w:rPr>
+        <w:t xml:space="preserve"> for the given noisy set of point pairs).</w:t>
+      </w:r>
+      <w:r>
+        <w:rPr>
+          <w:lang w:bidi="fa-IR"/>
+        </w:rPr>
+        <w:t xml:space="preserve"> </w:t>
+      </w:r>
+      <w:r>
+        <w:rPr>
+          <w:lang w:bidi="fa-IR"/>
+        </w:rPr>
+        <w:t xml:space="preserve">This </w:t>
+      </w:r>
+      <w:r>
+        <w:rPr>
+          <w:lang w:bidi="fa-IR"/>
+        </w:rPr>
+        <w:t xml:space="preserve">choice of parameters </w:t>
+      </w:r>
+      <w:r>
+        <w:rPr>
+          <w:lang w:bidi="fa-IR"/>
+        </w:rPr>
+        <w:t xml:space="preserve">results </w:t>
+      </w:r>
+      <w:r>
+        <w:rPr>
+          <w:lang w:bidi="fa-IR"/>
+        </w:rPr>
+        <w:t xml:space="preserve">in </w:t>
+      </w:r>
+      <w:r>
+        <w:rPr>
+          <w:lang w:bidi="fa-IR"/>
+        </w:rPr>
+        <w:t>49 iterations for 7-point algorithm</w:t>
+      </w:r>
+      <w:r>
+        <w:rPr>
+          <w:lang w:bidi="fa-IR"/>
+        </w:rPr>
+        <w:t xml:space="preserve"> and </w:t>
+      </w:r>
+      <w:r>
+        <w:rPr>
+          <w:lang w:bidi="fa-IR"/>
+        </w:rPr>
+        <w:t>66</w:t>
+      </w:r>
+      <w:r>
+        <w:rPr>
+          <w:lang w:bidi="fa-IR"/>
+        </w:rPr>
+        <w:t xml:space="preserve"> </w:t>
+      </w:r>
+      <w:r>
+        <w:rPr>
+          <w:lang w:bidi="fa-IR"/>
+        </w:rPr>
+        <w:t xml:space="preserve">iterations for 8-point algorithm. </w:t>
+      </w:r>
+      <w:r>
+        <w:rPr>
+          <w:lang w:bidi="fa-IR"/>
+        </w:rPr>
+        <w:t xml:space="preserve">Just to be safe, I used 2 times the resulted number of iterations in the code. </w:t>
+      </w:r>
+    </w:p>
+    <w:p>
+      <w:pPr>
+        <w:rPr>
+          <w:lang w:bidi="fa-IR"/>
+        </w:rPr>
+      </w:pPr>
+      <w:r>
+        <w:rPr>
+          <w:lang w:bidi="fa-IR"/>
+        </w:rPr>
+        <w:t xml:space="preserve">As the error metric, I used </w:t>
+      </w:r>
+      <w:r>
+        <w:rPr>
+          <w:position w:val="-16"/>
+          <w:lang w:bidi="fa-IR"/>
+        </w:rPr>
+        <w:object w:dxaOrig="700" w:dyaOrig="440">
+          <v:shape id="_x0000_i1156" type="#_x0000_t75" style="width:35.25pt;height:21.75pt" o:ole="">
+            <v:imagedata r:id="rId13" o:title=""/>
+          </v:shape>
+          <o:OLEObject Type="Embed" ProgID="Equation.DSMT4" ShapeID="_x0000_i1156" DrawAspect="Content" ObjectID="_1520329053" r:id="rId14"/>
+        </w:object>
+      </w:r>
+      <w:r>
+        <w:rPr>
+          <w:lang w:bidi="fa-IR"/>
+        </w:rPr>
+        <w:t xml:space="preserve"> and selected those with distance less than a </w:t>
+      </w:r>
+      <w:r>
+        <w:rPr>
+          <w:position w:val="-6"/>
+          <w:lang w:bidi="fa-IR"/>
+        </w:rPr>
+        <w:object w:dxaOrig="440" w:dyaOrig="320">
+          <v:shape id="_x0000_i1139" type="#_x0000_t75" style="width:21.75pt;height:15.75pt" o:ole="">
+            <v:imagedata r:id="rId15" o:title=""/>
+          </v:shape>
+          <o:OLEObject Type="Embed" ProgID="Equation.DSMT4" ShapeID="_x0000_i1139" DrawAspect="Content" ObjectID="_1520329054" r:id="rId16"/>
+        </w:object>
+      </w:r>
+      <w:r>
+        <w:rPr>
+          <w:lang w:bidi="fa-IR"/>
+        </w:rPr>
+        <w:t xml:space="preserve"> threshold as inliers. </w:t>
+      </w:r>
+      <w:r>
+        <w:rPr>
+          <w:lang w:bidi="fa-IR"/>
+        </w:rPr>
+        <w:t xml:space="preserve">The reason for this error measure is to minimize the distance of points </w:t>
+      </w:r>
+      <w:r>
+        <w:rPr>
+          <w:lang w:bidi="fa-IR"/>
+        </w:rPr>
+        <w:lastRenderedPageBreak/>
+        <w:t>on the second image from the estimated epipolar line of their corresponding point in the first image.</w:t>
+      </w:r>
+    </w:p>
+    <w:p>
+      <w:pPr>
+        <w:rPr>
+          <w:lang w:bidi="fa-IR"/>
+        </w:rPr>
+      </w:pPr>
+      <w:r>
+        <w:rPr>
+          <w:lang w:bidi="fa-IR"/>
+        </w:rPr>
+        <w:t xml:space="preserve">The estimated fundamental matrix F using RANSAC and </w:t>
+      </w:r>
+      <w:r>
+        <w:rPr>
+          <w:lang w:bidi="fa-IR"/>
+        </w:rPr>
+        <w:t>7</w:t>
+      </w:r>
+      <w:r>
+        <w:rPr>
+          <w:lang w:bidi="fa-IR"/>
+        </w:rPr>
+        <w:t>-point algorithm is:</w:t>
+      </w:r>
+    </w:p>
+    <w:p>
+      <w:pPr>
+        <w:rPr>
+          <w:lang w:bidi="fa-IR"/>
+        </w:rPr>
+      </w:pPr>
+    </w:p>
+    <w:p>
+      <w:pPr>
+        <w:rPr>
+          <w:rFonts w:ascii="Courier New" w:hAnsi="Courier New" w:cs="Courier New"/>
+          <w:color w:val="000000"/>
+          <w:sz w:val="20"/>
+          <w:szCs w:val="20"/>
+        </w:rPr>
+      </w:pPr>
+      <w:r>
+        <w:rPr>
+          <w:rFonts w:ascii="Courier New" w:hAnsi="Courier New" w:cs="Courier New"/>
+          <w:color w:val="000000"/>
+          <w:sz w:val="20"/>
+          <w:szCs w:val="20"/>
+        </w:rPr>
+        <w:t xml:space="preserve">  </w:t>
+      </w:r>
+      <w:r>
+        <w:rPr>
+          <w:rFonts w:ascii="Courier New" w:hAnsi="Courier New" w:cs="Courier New"/>
+          <w:color w:val="000000"/>
+          <w:sz w:val="20"/>
+          <w:szCs w:val="20"/>
+        </w:rPr>
+        <w:t xml:space="preserve">  </w:t>
+      </w:r>
+      <w:r>
+        <w:rPr>
+          <w:rFonts w:ascii="Courier New" w:hAnsi="Courier New" w:cs="Courier New"/>
+          <w:color w:val="000000"/>
+          <w:sz w:val="20"/>
+          <w:szCs w:val="20"/>
+        </w:rPr>
+        <w:t>0.0000    0.0000   -0.0008</w:t>
+      </w:r>
+    </w:p>
+    <w:p>
+      <w:pPr>
+        <w:rPr>
+          <w:rFonts w:ascii="Courier New" w:hAnsi="Courier New" w:cs="Courier New"/>
+          <w:color w:val="000000"/>
+          <w:sz w:val="20"/>
+          <w:szCs w:val="20"/>
+        </w:rPr>
+      </w:pPr>
+      <w:r>
+        <w:rPr>
+          <w:rFonts w:ascii="Courier New" w:hAnsi="Courier New" w:cs="Courier New"/>
+          <w:color w:val="000000"/>
+          <w:sz w:val="20"/>
+          <w:szCs w:val="20"/>
+        </w:rPr>
+        <w:t xml:space="preserve">   -0.0000   -0.0000    0.0001</w:t>
+      </w:r>
+    </w:p>
+    <w:p>
+      <w:pPr>
+        <w:rPr>
+          <w:lang w:bidi="fa-IR"/>
+        </w:rPr>
+      </w:pPr>
+      <w:r>
+        <w:rPr>
+          <w:rFonts w:ascii="Courier New" w:hAnsi="Courier New" w:cs="Courier New"/>
+          <w:color w:val="000000"/>
+          <w:sz w:val="20"/>
+          <w:szCs w:val="20"/>
+        </w:rPr>
+        <w:t xml:space="preserve">    0.0007   -0.0001    0.0021</w:t>
+      </w:r>
+    </w:p>
+    <w:p>
+      <w:pPr>
+        <w:rPr>
+          <w:lang w:bidi="fa-IR"/>
+        </w:rPr>
+      </w:pPr>
+    </w:p>
+    <w:p>
+      <w:pPr>
+        <w:rPr>
+          <w:lang w:bidi="fa-IR"/>
+        </w:rPr>
+      </w:pPr>
+      <w:r>
+        <w:rPr>
+          <w:lang w:bidi="fa-IR"/>
+        </w:rPr>
+        <w:t xml:space="preserve">The result of the </w:t>
+      </w:r>
+      <w:r>
+        <w:rPr>
+          <w:lang w:bidi="fa-IR"/>
+        </w:rPr>
+        <w:t>7</w:t>
+      </w:r>
+      <w:r>
+        <w:rPr>
+          <w:lang w:bidi="fa-IR"/>
+        </w:rPr>
+        <w:t xml:space="preserve">-point algorithm with the RANSAC, visualized using the provided displayEpipolarF tool on some points is shown in Fig. </w:t>
+      </w:r>
+      <w:r>
+        <w:rPr>
+          <w:lang w:bidi="fa-IR"/>
+        </w:rPr>
+        <w:t>3</w:t>
+      </w:r>
+      <w:r>
+        <w:rPr>
+          <w:lang w:bidi="fa-IR"/>
+        </w:rPr>
+        <w:t>.</w:t>
+      </w:r>
+    </w:p>
+    <w:p>
+      <w:pPr>
+        <w:rPr>
+          <w:lang w:bidi="fa-IR"/>
+        </w:rPr>
+      </w:pPr>
+    </w:p>
+    <w:p>
+      <w:pPr>
+        <w:ind w:firstLine="0"/>
+        <w:jc w:val="center"/>
+        <w:rPr>
+          <w:lang w:bidi="fa-IR"/>
+        </w:rPr>
+      </w:pPr>
+      <w:r>
+        <w:rPr>
+          <w:noProof/>
+        </w:rPr>
+        <w:drawing>
+          <wp:inline distT="0" distB="0" distL="0" distR="0">
+            <wp:extent cx="4438650" cy="2076450"/>
+            <wp:effectExtent l="0" t="0" r="0" b="0"/>
+            <wp:docPr id="34" name="Picture 34" descr="C:\Users\Azarakhsh\Desktop\CMU\Vision\Homework 4\My Code\results\q2_X_7point.png"/>
+            <wp:cNvGraphicFramePr>
+              <a:graphicFrameLocks xmlns:a="http://schemas.openxmlformats.org/drawingml/2006/main" noChangeAspect="1"/>
+            </wp:cNvGraphicFramePr>
+            <a:graphic xmlns:a="http://schemas.openxmlformats.org/drawingml/2006/main">
+              <a:graphicData uri="http://schemas.openxmlformats.org/drawingml/2006/picture">
+                <pic:pic xmlns:pic="http://schemas.openxmlformats.org/drawingml/2006/picture">
+                  <pic:nvPicPr>
+                    <pic:cNvPr id="0" name="Picture 108" descr="C:\Users\Azarakhsh\Desktop\CMU\Vision\Homework 4\My Code\results\q2_X_7point.png"/>
+                    <pic:cNvPicPr>
+                      <a:picLocks noChangeAspect="1" noChangeArrowheads="1"/>
+                    </pic:cNvPicPr>
+                  </pic:nvPicPr>
+                  <pic:blipFill>
+                    <a:blip r:embed="rId17">
+                      <a:extLst>
+                        <a:ext uri="{28A0092B-C50C-407E-A947-70E740481C1C}">
+                          <a14:useLocalDpi xmlns:a14="http://schemas.microsoft.com/office/drawing/2010/main" val="0"/>
+                        </a:ext>
+                      </a:extLst>
+                    </a:blip>
+                    <a:srcRect/>
+                    <a:stretch>
+                      <a:fillRect/>
+                    </a:stretch>
+                  </pic:blipFill>
+                  <pic:spPr bwMode="auto">
+                    <a:xfrm>
+                      <a:off x="0" y="0"/>
+                      <a:ext cx="4438650" cy="2076450"/>
+                    </a:xfrm>
+                    <a:prstGeom prst="rect">
+                      <a:avLst/>
+                    </a:prstGeom>
+                    <a:noFill/>
+                    <a:ln>
+                      <a:noFill/>
+                    </a:ln>
+                  </pic:spPr>
+                </pic:pic>
+              </a:graphicData>
+            </a:graphic>
+          </wp:inline>
+        </w:drawing>
+      </w:r>
+    </w:p>
+    <w:p>
+      <w:pPr>
+        <w:ind w:firstLine="0"/>
+        <w:jc w:val="center"/>
+        <w:rPr>
+          <w:sz w:val="20"/>
+          <w:szCs w:val="16"/>
+        </w:rPr>
+      </w:pPr>
+      <w:r>
+        <w:rPr>
+          <w:sz w:val="20"/>
+          <w:szCs w:val="16"/>
+        </w:rPr>
+        <w:t xml:space="preserve">Figure </w:t>
+      </w:r>
+      <w:r>
+        <w:rPr>
+          <w:sz w:val="20"/>
+          <w:szCs w:val="16"/>
+        </w:rPr>
+        <w:t>3</w:t>
+      </w:r>
+      <w:r>
+        <w:rPr>
+          <w:sz w:val="20"/>
+          <w:szCs w:val="16"/>
+        </w:rPr>
+        <w:t xml:space="preserve">. The </w:t>
+      </w:r>
+      <w:r>
+        <w:rPr>
+          <w:sz w:val="20"/>
+          <w:szCs w:val="16"/>
+        </w:rPr>
+        <w:t xml:space="preserve">result of using </w:t>
+      </w:r>
+      <w:r>
+        <w:rPr>
+          <w:sz w:val="20"/>
+          <w:szCs w:val="16"/>
+        </w:rPr>
+        <w:t>7</w:t>
+      </w:r>
+      <w:r>
+        <w:rPr>
+          <w:sz w:val="20"/>
+          <w:szCs w:val="16"/>
+        </w:rPr>
+        <w:t xml:space="preserve">-point algorithm </w:t>
+      </w:r>
+      <w:r>
+        <w:rPr>
+          <w:sz w:val="20"/>
+          <w:szCs w:val="16"/>
+        </w:rPr>
+        <w:t xml:space="preserve">with RANSAC </w:t>
+      </w:r>
+      <w:r>
+        <w:rPr>
+          <w:sz w:val="20"/>
+          <w:szCs w:val="16"/>
+        </w:rPr>
+        <w:t xml:space="preserve">for estimating the fundamental matrix. </w:t>
+      </w:r>
+    </w:p>
+    <w:p>
+      <w:pPr>
+        <w:rPr>
+          <w:lang w:bidi="fa-IR"/>
+        </w:rPr>
+      </w:pPr>
+    </w:p>
+    <w:p>
+      <w:pPr>
+        <w:rPr>
+          <w:lang w:bidi="fa-IR"/>
+        </w:rPr>
+      </w:pPr>
+      <w:r>
+        <w:rPr>
+          <w:lang w:bidi="fa-IR"/>
+        </w:rPr>
+        <w:t>The estimated fundamental matrix F using RANSAC and 8-point algorithm is:</w:t>
+      </w:r>
+    </w:p>
+    <w:p>
+      <w:pPr>
+        <w:rPr>
+          <w:lang w:bidi="fa-IR"/>
+        </w:rPr>
+      </w:pPr>
+    </w:p>
+    <w:p>
+      <w:pPr>
+        <w:autoSpaceDE w:val="0"/>
+        <w:autoSpaceDN w:val="0"/>
+        <w:adjustRightInd w:val="0"/>
+        <w:spacing w:after="0"/>
+        <w:ind w:firstLine="0"/>
+        <w:jc w:val="left"/>
+        <w:rPr>
+          <w:rFonts w:ascii="Courier New" w:hAnsi="Courier New" w:cs="Courier New"/>
+          <w:sz w:val="24"/>
+          <w:szCs w:val="24"/>
+        </w:rPr>
+      </w:pPr>
+      <w:r>
+        <w:rPr>
+          <w:rFonts w:ascii="Courier New" w:hAnsi="Courier New" w:cs="Courier New"/>
+          <w:color w:val="000000"/>
+          <w:sz w:val="20"/>
+          <w:szCs w:val="20"/>
+        </w:rPr>
+        <w:t xml:space="preserve">    0.0000   -0.0000   -0.0011</w:t>
+      </w:r>
+    </w:p>
+    <w:p>
+      <w:pPr>
+        <w:autoSpaceDE w:val="0"/>
+        <w:autoSpaceDN w:val="0"/>
+        <w:adjustRightInd w:val="0"/>
+        <w:spacing w:after="0"/>
+        <w:ind w:firstLine="0"/>
+        <w:jc w:val="left"/>
+        <w:rPr>
+          <w:rFonts w:ascii="Courier New" w:hAnsi="Courier New" w:cs="Courier New"/>
+          <w:sz w:val="24"/>
+          <w:szCs w:val="24"/>
+        </w:rPr>
+      </w:pPr>
+      <w:r>
+        <w:rPr>
+          <w:rFonts w:ascii="Courier New" w:hAnsi="Courier New" w:cs="Courier New"/>
+          <w:color w:val="000000"/>
+          <w:sz w:val="20"/>
+          <w:szCs w:val="20"/>
+        </w:rPr>
+        <w:t xml:space="preserve">    0.0000    0.0000   -0.0008</w:t>
+      </w:r>
+    </w:p>
+    <w:p>
+      <w:pPr>
+        <w:autoSpaceDE w:val="0"/>
+        <w:autoSpaceDN w:val="0"/>
+        <w:adjustRightInd w:val="0"/>
+        <w:spacing w:after="0"/>
+        <w:ind w:firstLine="0"/>
+        <w:jc w:val="left"/>
+        <w:rPr>
+          <w:rFonts w:ascii="Courier New" w:hAnsi="Courier New" w:cs="Courier New"/>
+          <w:sz w:val="24"/>
+          <w:szCs w:val="24"/>
+        </w:rPr>
+      </w:pPr>
+      <w:r>
+        <w:rPr>
+          <w:rFonts w:ascii="Courier New" w:hAnsi="Courier New" w:cs="Courier New"/>
+          <w:color w:val="000000"/>
+          <w:sz w:val="20"/>
+          <w:szCs w:val="20"/>
+        </w:rPr>
+        <w:t xml:space="preserve">    0.0010    0.0009    0.0009</w:t>
+      </w:r>
+    </w:p>
+    <w:p>
+      <w:pPr>
+        <w:rPr>
+          <w:lang w:bidi="fa-IR"/>
+        </w:rPr>
+      </w:pPr>
+    </w:p>
+    <w:p>
+      <w:pPr>
+        <w:rPr>
+          <w:lang w:bidi="fa-IR"/>
+        </w:rPr>
+      </w:pPr>
+      <w:r>
+        <w:rPr>
+          <w:lang w:bidi="fa-IR"/>
+        </w:rPr>
+        <w:t xml:space="preserve">The result of the </w:t>
+      </w:r>
+      <w:r>
+        <w:rPr>
+          <w:lang w:bidi="fa-IR"/>
+        </w:rPr>
+        <w:t>8</w:t>
+      </w:r>
+      <w:r>
+        <w:rPr>
+          <w:lang w:bidi="fa-IR"/>
+        </w:rPr>
+        <w:t xml:space="preserve">-point algorithm </w:t>
+      </w:r>
+      <w:r>
+        <w:rPr>
+          <w:lang w:bidi="fa-IR"/>
+        </w:rPr>
+        <w:t>with the RANSAC</w:t>
+      </w:r>
+      <w:r>
+        <w:rPr>
+          <w:lang w:bidi="fa-IR"/>
+        </w:rPr>
+        <w:t>,</w:t>
+      </w:r>
+      <w:r>
+        <w:rPr>
+          <w:lang w:bidi="fa-IR"/>
+        </w:rPr>
+        <w:t xml:space="preserve"> </w:t>
+      </w:r>
+      <w:r>
+        <w:rPr>
+          <w:lang w:bidi="fa-IR"/>
+        </w:rPr>
+        <w:t xml:space="preserve">visualized using the provided displayEpipolarF tool on some points is shown in Fig. </w:t>
+      </w:r>
+      <w:r>
+        <w:rPr>
+          <w:lang w:bidi="fa-IR"/>
+        </w:rPr>
+        <w:t>4</w:t>
+      </w:r>
+      <w:r>
+        <w:rPr>
+          <w:lang w:bidi="fa-IR"/>
+        </w:rPr>
+        <w:t>.</w:t>
+      </w:r>
+    </w:p>
+    <w:p>
+      <w:pPr>
+        <w:rPr>
+          <w:lang w:bidi="fa-IR"/>
+        </w:rPr>
+      </w:pPr>
+    </w:p>
+    <w:p>
+      <w:pPr>
+        <w:ind w:firstLine="0"/>
+        <w:jc w:val="center"/>
+        <w:rPr>
+          <w:lang w:bidi="fa-IR"/>
+        </w:rPr>
+      </w:pPr>
+      <w:r>
+        <w:rPr>
+          <w:noProof/>
+        </w:rPr>
+        <w:lastRenderedPageBreak/>
+        <w:drawing>
+          <wp:inline distT="0" distB="0" distL="0" distR="0">
+            <wp:extent cx="4429125" cy="2076450"/>
+            <wp:effectExtent l="0" t="0" r="9525" b="0"/>
+            <wp:docPr id="33" name="Picture 33" descr="C:\Users\Azarakhsh\Desktop\CMU\Vision\Homework 4\My Code\results\q2_X_8point.png"/>
+            <wp:cNvGraphicFramePr>
+              <a:graphicFrameLocks xmlns:a="http://schemas.openxmlformats.org/drawingml/2006/main" noChangeAspect="1"/>
+            </wp:cNvGraphicFramePr>
+            <a:graphic xmlns:a="http://schemas.openxmlformats.org/drawingml/2006/main">
+              <a:graphicData uri="http://schemas.openxmlformats.org/drawingml/2006/picture">
+                <pic:pic xmlns:pic="http://schemas.openxmlformats.org/drawingml/2006/picture">
+                  <pic:nvPicPr>
+                    <pic:cNvPr id="0" name="Picture 105" descr="C:\Users\Azarakhsh\Desktop\CMU\Vision\Homework 4\My Code\results\q2_X_8point.png"/>
+                    <pic:cNvPicPr>
+                      <a:picLocks noChangeAspect="1" noChangeArrowheads="1"/>
+                    </pic:cNvPicPr>
+                  </pic:nvPicPr>
+                  <pic:blipFill>
+                    <a:blip r:embed="rId18">
+                      <a:extLst>
+                        <a:ext uri="{28A0092B-C50C-407E-A947-70E740481C1C}">
+                          <a14:useLocalDpi xmlns:a14="http://schemas.microsoft.com/office/drawing/2010/main" val="0"/>
+                        </a:ext>
+                      </a:extLst>
+                    </a:blip>
+                    <a:srcRect/>
+                    <a:stretch>
+                      <a:fillRect/>
+                    </a:stretch>
+                  </pic:blipFill>
+                  <pic:spPr bwMode="auto">
+                    <a:xfrm>
+                      <a:off x="0" y="0"/>
+                      <a:ext cx="4429125" cy="2076450"/>
+                    </a:xfrm>
+                    <a:prstGeom prst="rect">
+                      <a:avLst/>
+                    </a:prstGeom>
+                    <a:noFill/>
+                    <a:ln>
+                      <a:noFill/>
+                    </a:ln>
+                  </pic:spPr>
+                </pic:pic>
+              </a:graphicData>
+            </a:graphic>
+          </wp:inline>
+        </w:drawing>
+      </w:r>
+    </w:p>
+    <w:p>
+      <w:pPr>
+        <w:ind w:firstLine="0"/>
+        <w:jc w:val="center"/>
+        <w:rPr>
+          <w:sz w:val="20"/>
+          <w:szCs w:val="16"/>
+        </w:rPr>
+      </w:pPr>
+      <w:r>
+        <w:rPr>
+          <w:sz w:val="20"/>
+          <w:szCs w:val="16"/>
+        </w:rPr>
+        <w:t xml:space="preserve">Figure </w:t>
+      </w:r>
+      <w:r>
+        <w:rPr>
+          <w:sz w:val="20"/>
+          <w:szCs w:val="16"/>
+        </w:rPr>
+        <w:t>4</w:t>
+      </w:r>
+      <w:r>
+        <w:rPr>
+          <w:sz w:val="20"/>
+          <w:szCs w:val="16"/>
+        </w:rPr>
+        <w:t xml:space="preserve">. The </w:t>
+      </w:r>
+      <w:r>
+        <w:rPr>
+          <w:sz w:val="20"/>
+          <w:szCs w:val="16"/>
+        </w:rPr>
+        <w:t xml:space="preserve">result of using </w:t>
+      </w:r>
+      <w:r>
+        <w:rPr>
+          <w:sz w:val="20"/>
+          <w:szCs w:val="16"/>
+        </w:rPr>
+        <w:t>8</w:t>
+      </w:r>
+      <w:r>
+        <w:rPr>
+          <w:sz w:val="20"/>
+          <w:szCs w:val="16"/>
+        </w:rPr>
+        <w:t xml:space="preserve">-point algorithm with RANSAC for estimating the fundamental matrix. </w:t>
+      </w:r>
+    </w:p>
+    <w:p>
+      <w:pPr>
+        <w:rPr>
+          <w:lang w:bidi="fa-IR"/>
+        </w:rPr>
+      </w:pPr>
+    </w:p>
+    <w:p>
+      <w:pPr>
+        <w:pStyle w:val="Heading2"/>
+        <w:rPr>
+          <w:lang w:bidi="fa-IR"/>
+        </w:rPr>
+      </w:pPr>
+      <w:r>
+        <w:rPr>
+          <w:lang w:bidi="fa-IR"/>
+        </w:rPr>
+        <w:t>Q 3</w:t>
+      </w:r>
+    </w:p>
+    <w:p>
+      <w:pPr>
+        <w:rPr>
+          <w:lang w:bidi="fa-IR"/>
+        </w:rPr>
+      </w:pPr>
+    </w:p>
+    <w:p>
+      <w:pPr>
+        <w:rPr>
+          <w:lang w:bidi="fa-IR"/>
+        </w:rPr>
+      </w:pPr>
+    </w:p>
+    <w:p>
+      <w:pPr>
+        <w:rPr>
+          <w:lang w:bidi="fa-IR"/>
+        </w:rPr>
+      </w:pPr>
     </w:p>
     <w:sectPr>
-      <w:footerReference w:type="default" r:id="rId9"/>
+      <w:footerReference w:type="default" r:id="rId19"/>
       <w:pgSz w:w="12240" w:h="15840"/>
       <w:pgMar w:top="1440" w:right="1440" w:bottom="1440" w:left="1440" w:header="720" w:footer="720" w:gutter="0"/>
       <w:cols w:space="720"/>

</xml_diff>

<commit_message>
HW 4: Q 2.3 done
</commit_message>
<xml_diff>
--- a/Homework 4/My Code/Report.docx
+++ b/Homework 4/My Code/Report.docx
@@ -30,7 +30,15 @@
         <w:t xml:space="preserve">Azarakhsh Keipour </w:t>
       </w:r>
       <w:r>
-        <w:t>(akeipour@andrew)</w:t>
+        <w:t>(</w:t>
+      </w:r>
+      <w:proofErr w:type="spellStart"/>
+      <w:r>
+        <w:t>akeipour@andrew</w:t>
+      </w:r>
+      <w:proofErr w:type="spellEnd"/>
+      <w:r>
+        <w:t>)</w:t>
       </w:r>
       <w:r>
         <w:tab/>
@@ -84,10 +92,10 @@
             <v:path o:extrusionok="f" gradientshapeok="t" o:connecttype="rect"/>
             <o:lock v:ext="edit" aspectratio="t"/>
           </v:shapetype>
-          <v:shape id="_x0000_i1159" type="#_x0000_t75" style="width:402pt;height:56.25pt" o:ole="">
+          <v:shape id="_x0000_i1025" type="#_x0000_t75" style="width:402pt;height:56.25pt" o:ole="">
             <v:imagedata r:id="rId7" o:title=""/>
           </v:shape>
-          <o:OLEObject Type="Embed" ProgID="Equation.DSMT4" ShapeID="_x0000_i1159" DrawAspect="Content" ObjectID="_1520329051" r:id="rId8"/>
+          <o:OLEObject Type="Embed" ProgID="Equation.DSMT4" ShapeID="_x0000_i1025" DrawAspect="Content" ObjectID="_1520367373" r:id="rId8"/>
         </w:object>
       </w:r>
       <w:r>
@@ -102,8 +110,6 @@
       <w:r>
         <w:t xml:space="preserve">Q 1.2 </w:t>
       </w:r>
-      <w:bookmarkStart w:id="0" w:name="_GoBack"/>
-      <w:bookmarkEnd w:id="0"/>
     </w:p>
     <w:p/>
     <w:p>
@@ -257,19 +263,21 @@
         <w:rPr>
           <w:lang w:bidi="fa-IR"/>
         </w:rPr>
-        <w:t xml:space="preserve">algorithm visualized using the provided displayEpipolarF tool is shown in Fig. </w:t>
-      </w:r>
-      <w:r>
-        <w:rPr>
-          <w:lang w:bidi="fa-IR"/>
-        </w:rPr>
-        <w:t>1</w:t>
-      </w:r>
-      <w:r>
-        <w:rPr>
-          <w:lang w:bidi="fa-IR"/>
-        </w:rPr>
-        <w:t>.</w:t>
+        <w:t xml:space="preserve">algorithm visualized using the provided </w:t>
+      </w:r>
+      <w:proofErr w:type="spellStart"/>
+      <w:r>
+        <w:rPr>
+          <w:lang w:bidi="fa-IR"/>
+        </w:rPr>
+        <w:t>displayEpipolarF</w:t>
+      </w:r>
+      <w:proofErr w:type="spellEnd"/>
+      <w:r>
+        <w:rPr>
+          <w:lang w:bidi="fa-IR"/>
+        </w:rPr>
+        <w:t xml:space="preserve"> tool is shown in Fig. 1.</w:t>
       </w:r>
     </w:p>
     <w:p>
@@ -455,7 +463,21 @@
         <w:rPr>
           <w:lang w:bidi="fa-IR"/>
         </w:rPr>
-        <w:t>There are 3 calculated fundamental matrices for each set of points. For the correspondences selected by me using the cpselect tool (points are shown in ‘test</w:t>
+        <w:t xml:space="preserve">There are 3 calculated fundamental matrices for each set of points. For the correspondences selected by me using the </w:t>
+      </w:r>
+      <w:proofErr w:type="spellStart"/>
+      <w:r>
+        <w:rPr>
+          <w:lang w:bidi="fa-IR"/>
+        </w:rPr>
+        <w:t>cpselect</w:t>
+      </w:r>
+      <w:proofErr w:type="spellEnd"/>
+      <w:r>
+        <w:rPr>
+          <w:lang w:bidi="fa-IR"/>
+        </w:rPr>
+        <w:t xml:space="preserve"> tool (points are shown in ‘test</w:t>
       </w:r>
       <w:r>
         <w:rPr>
@@ -480,7 +502,21 @@
         <w:rPr>
           <w:lang w:bidi="fa-IR"/>
         </w:rPr>
-        <w:t xml:space="preserve"> fundamental matrix (F{3}) gives the best results. This matrix is:</w:t>
+        <w:t xml:space="preserve"> fundamental matrix (</w:t>
+      </w:r>
+      <w:proofErr w:type="gramStart"/>
+      <w:r>
+        <w:rPr>
+          <w:lang w:bidi="fa-IR"/>
+        </w:rPr>
+        <w:t>F{</w:t>
+      </w:r>
+      <w:proofErr w:type="gramEnd"/>
+      <w:r>
+        <w:rPr>
+          <w:lang w:bidi="fa-IR"/>
+        </w:rPr>
+        <w:t>3}) gives the best results. This matrix is:</w:t>
       </w:r>
     </w:p>
     <w:p>
@@ -591,7 +627,21 @@
         <w:rPr>
           <w:lang w:bidi="fa-IR"/>
         </w:rPr>
-        <w:t xml:space="preserve">algorithm visualized using the provided displayEpipolarF tool </w:t>
+        <w:t xml:space="preserve">algorithm visualized using the provided </w:t>
+      </w:r>
+      <w:proofErr w:type="spellStart"/>
+      <w:r>
+        <w:rPr>
+          <w:lang w:bidi="fa-IR"/>
+        </w:rPr>
+        <w:t>displayEpipolarF</w:t>
+      </w:r>
+      <w:proofErr w:type="spellEnd"/>
+      <w:r>
+        <w:rPr>
+          <w:lang w:bidi="fa-IR"/>
+        </w:rPr>
+        <w:t xml:space="preserve"> tool </w:t>
       </w:r>
       <w:r>
         <w:rPr>
@@ -820,10 +870,10 @@
           <w:lang w:bidi="fa-IR"/>
         </w:rPr>
         <w:object w:dxaOrig="3600" w:dyaOrig="780">
-          <v:shape id="_x0000_i1131" type="#_x0000_t75" style="width:180pt;height:39pt" o:ole="">
+          <v:shape id="_x0000_i1026" type="#_x0000_t75" style="width:180pt;height:39pt" o:ole="">
             <v:imagedata r:id="rId11" o:title=""/>
           </v:shape>
-          <o:OLEObject Type="Embed" ProgID="Equation.DSMT4" ShapeID="_x0000_i1131" DrawAspect="Content" ObjectID="_1520329052" r:id="rId12"/>
+          <o:OLEObject Type="Embed" ProgID="Equation.DSMT4" ShapeID="_x0000_i1026" DrawAspect="Content" ObjectID="_1520367374" r:id="rId12"/>
         </w:object>
       </w:r>
     </w:p>
@@ -1028,17 +1078,29 @@
           <w:lang w:bidi="fa-IR"/>
         </w:rPr>
         <w:object w:dxaOrig="700" w:dyaOrig="440">
-          <v:shape id="_x0000_i1156" type="#_x0000_t75" style="width:35.25pt;height:21.75pt" o:ole="">
+          <v:shape id="_x0000_i1027" type="#_x0000_t75" style="width:35.25pt;height:21.75pt" o:ole="">
             <v:imagedata r:id="rId13" o:title=""/>
           </v:shape>
-          <o:OLEObject Type="Embed" ProgID="Equation.DSMT4" ShapeID="_x0000_i1156" DrawAspect="Content" ObjectID="_1520329053" r:id="rId14"/>
+          <o:OLEObject Type="Embed" ProgID="Equation.DSMT4" ShapeID="_x0000_i1027" DrawAspect="Content" ObjectID="_1520367375" r:id="rId14"/>
         </w:object>
       </w:r>
       <w:r>
         <w:rPr>
           <w:lang w:bidi="fa-IR"/>
         </w:rPr>
-        <w:t xml:space="preserve"> and selected those with distance less than a </w:t>
+        <w:t xml:space="preserve"> and selected those with </w:t>
+      </w:r>
+      <w:r>
+        <w:rPr>
+          <w:lang w:bidi="fa-IR"/>
+        </w:rPr>
+        <w:t>result</w:t>
+      </w:r>
+      <w:r>
+        <w:rPr>
+          <w:lang w:bidi="fa-IR"/>
+        </w:rPr>
+        <w:t xml:space="preserve"> less than a </w:t>
       </w:r>
       <w:r>
         <w:rPr>
@@ -1046,10 +1108,10 @@
           <w:lang w:bidi="fa-IR"/>
         </w:rPr>
         <w:object w:dxaOrig="440" w:dyaOrig="320">
-          <v:shape id="_x0000_i1139" type="#_x0000_t75" style="width:21.75pt;height:15.75pt" o:ole="">
+          <v:shape id="_x0000_i1028" type="#_x0000_t75" style="width:21.75pt;height:15.75pt" o:ole="">
             <v:imagedata r:id="rId15" o:title=""/>
           </v:shape>
-          <o:OLEObject Type="Embed" ProgID="Equation.DSMT4" ShapeID="_x0000_i1139" DrawAspect="Content" ObjectID="_1520329054" r:id="rId16"/>
+          <o:OLEObject Type="Embed" ProgID="Equation.DSMT4" ShapeID="_x0000_i1028" DrawAspect="Content" ObjectID="_1520367376" r:id="rId16"/>
         </w:object>
       </w:r>
       <w:r>
@@ -1062,14 +1124,28 @@
         <w:rPr>
           <w:lang w:bidi="fa-IR"/>
         </w:rPr>
-        <w:t xml:space="preserve">The reason for this error measure is to minimize the distance of points </w:t>
+        <w:t xml:space="preserve">The reason for this error measure is to minimize the distance of points on the </w:t>
       </w:r>
       <w:r>
         <w:rPr>
           <w:lang w:bidi="fa-IR"/>
         </w:rPr>
         <w:lastRenderedPageBreak/>
-        <w:t>on the second image from the estimated epipolar line of their corresponding point in the first image.</w:t>
+        <w:t xml:space="preserve">second image from the estimated </w:t>
+      </w:r>
+      <w:proofErr w:type="spellStart"/>
+      <w:r>
+        <w:rPr>
+          <w:lang w:bidi="fa-IR"/>
+        </w:rPr>
+        <w:t>epipolar</w:t>
+      </w:r>
+      <w:proofErr w:type="spellEnd"/>
+      <w:r>
+        <w:rPr>
+          <w:lang w:bidi="fa-IR"/>
+        </w:rPr>
+        <w:t xml:space="preserve"> line of their corresponding point in the first image.</w:t>
       </w:r>
     </w:p>
     <w:p>
@@ -1205,7 +1281,21 @@
         <w:rPr>
           <w:lang w:bidi="fa-IR"/>
         </w:rPr>
-        <w:t xml:space="preserve">-point algorithm with the RANSAC, visualized using the provided displayEpipolarF tool on some points is shown in Fig. </w:t>
+        <w:t xml:space="preserve">-point algorithm with the RANSAC, visualized using the provided </w:t>
+      </w:r>
+      <w:proofErr w:type="spellStart"/>
+      <w:r>
+        <w:rPr>
+          <w:lang w:bidi="fa-IR"/>
+        </w:rPr>
+        <w:t>displayEpipolarF</w:t>
+      </w:r>
+      <w:proofErr w:type="spellEnd"/>
+      <w:r>
+        <w:rPr>
+          <w:lang w:bidi="fa-IR"/>
+        </w:rPr>
+        <w:t xml:space="preserve"> tool on some points is shown in Fig. </w:t>
       </w:r>
       <w:r>
         <w:rPr>
@@ -1471,19 +1561,7 @@
         <w:rPr>
           <w:lang w:bidi="fa-IR"/>
         </w:rPr>
-        <w:t xml:space="preserve">The result of the </w:t>
-      </w:r>
-      <w:r>
-        <w:rPr>
-          <w:lang w:bidi="fa-IR"/>
-        </w:rPr>
-        <w:t>8</w:t>
-      </w:r>
-      <w:r>
-        <w:rPr>
-          <w:lang w:bidi="fa-IR"/>
-        </w:rPr>
-        <w:t xml:space="preserve">-point algorithm </w:t>
+        <w:t xml:space="preserve">The result of the 8-point algorithm </w:t>
       </w:r>
       <w:r>
         <w:rPr>
@@ -1507,7 +1585,21 @@
         <w:rPr>
           <w:lang w:bidi="fa-IR"/>
         </w:rPr>
-        <w:t xml:space="preserve">visualized using the provided displayEpipolarF tool on some points is shown in Fig. </w:t>
+        <w:t xml:space="preserve">visualized using the provided </w:t>
+      </w:r>
+      <w:proofErr w:type="spellStart"/>
+      <w:r>
+        <w:rPr>
+          <w:lang w:bidi="fa-IR"/>
+        </w:rPr>
+        <w:t>displayEpipolarF</w:t>
+      </w:r>
+      <w:proofErr w:type="spellEnd"/>
+      <w:r>
+        <w:rPr>
+          <w:lang w:bidi="fa-IR"/>
+        </w:rPr>
+        <w:t xml:space="preserve"> tool on some points is shown in Fig. </w:t>
       </w:r>
       <w:r>
         <w:rPr>
@@ -1627,21 +1719,7 @@
           <w:sz w:val="20"/>
           <w:szCs w:val="16"/>
         </w:rPr>
-        <w:t xml:space="preserve">result of using </w:t>
-      </w:r>
-      <w:r>
-        <w:rPr>
-          <w:sz w:val="20"/>
-          <w:szCs w:val="16"/>
-        </w:rPr>
-        <w:t>8</w:t>
-      </w:r>
-      <w:r>
-        <w:rPr>
-          <w:sz w:val="20"/>
-          <w:szCs w:val="16"/>
-        </w:rPr>
-        <w:t xml:space="preserve">-point algorithm with RANSAC for estimating the fundamental matrix. </w:t>
+        <w:t xml:space="preserve">result of using 8-point algorithm with RANSAC for estimating the fundamental matrix. </w:t>
       </w:r>
     </w:p>
     <w:p>
@@ -1662,7 +1740,141 @@
         <w:rPr>
           <w:lang w:bidi="fa-IR"/>
         </w:rPr>
-        <w:t>Q 3</w:t>
+        <w:t>Q 2.3</w:t>
+      </w:r>
+      <w:r>
+        <w:rPr>
+          <w:lang w:bidi="fa-IR"/>
+        </w:rPr>
+        <w:t xml:space="preserve"> </w:t>
+      </w:r>
+      <w:r>
+        <w:rPr>
+          <w:lang w:bidi="fa-IR"/>
+        </w:rPr>
+        <w:t>Computing the essential matrix</w:t>
+      </w:r>
+    </w:p>
+    <w:p>
+      <w:pPr>
+        <w:rPr>
+          <w:lang w:bidi="fa-IR"/>
+        </w:rPr>
+      </w:pPr>
+      <w:r>
+        <w:rPr>
+          <w:lang w:bidi="fa-IR"/>
+        </w:rPr>
+        <w:t>The essential matrix computed from the fundamental matrix obtained from the 8-point algorithm (Q2.1) is:</w:t>
+      </w:r>
+    </w:p>
+    <w:p>
+      <w:pPr>
+        <w:rPr>
+          <w:lang w:bidi="fa-IR"/>
+        </w:rPr>
+      </w:pPr>
+    </w:p>
+    <w:p>
+      <w:pPr>
+        <w:rPr>
+          <w:rFonts w:ascii="Courier New" w:hAnsi="Courier New" w:cs="Courier New"/>
+          <w:color w:val="000000"/>
+          <w:sz w:val="20"/>
+          <w:szCs w:val="20"/>
+        </w:rPr>
+      </w:pPr>
+      <w:r>
+        <w:rPr>
+          <w:rFonts w:ascii="Courier New" w:hAnsi="Courier New" w:cs="Courier New"/>
+          <w:color w:val="000000"/>
+          <w:sz w:val="20"/>
+          <w:szCs w:val="20"/>
+        </w:rPr>
+        <w:t xml:space="preserve">   1.0e+03 *</w:t>
+      </w:r>
+    </w:p>
+    <w:p>
+      <w:pPr>
+        <w:rPr>
+          <w:rFonts w:ascii="Courier New" w:hAnsi="Courier New" w:cs="Courier New"/>
+          <w:color w:val="000000"/>
+          <w:sz w:val="20"/>
+          <w:szCs w:val="20"/>
+        </w:rPr>
+      </w:pPr>
+      <w:bookmarkStart w:id="0" w:name="_GoBack"/>
+      <w:bookmarkEnd w:id="0"/>
+      <w:r>
+        <w:rPr>
+          <w:rFonts w:ascii="Courier New" w:hAnsi="Courier New" w:cs="Courier New"/>
+          <w:color w:val="000000"/>
+          <w:sz w:val="20"/>
+          <w:szCs w:val="20"/>
+        </w:rPr>
+        <w:t xml:space="preserve">   -0.0439    0.7193   -9.6055</w:t>
+      </w:r>
+    </w:p>
+    <w:p>
+      <w:pPr>
+        <w:rPr>
+          <w:rFonts w:ascii="Courier New" w:hAnsi="Courier New" w:cs="Courier New"/>
+          <w:color w:val="000000"/>
+          <w:sz w:val="20"/>
+          <w:szCs w:val="20"/>
+        </w:rPr>
+      </w:pPr>
+      <w:r>
+        <w:rPr>
+          <w:rFonts w:ascii="Courier New" w:hAnsi="Courier New" w:cs="Courier New"/>
+          <w:color w:val="000000"/>
+          <w:sz w:val="20"/>
+          <w:szCs w:val="20"/>
+        </w:rPr>
+        <w:t xml:space="preserve">    1.7882   -0.0030    0.2417</w:t>
+      </w:r>
+    </w:p>
+    <w:p>
+      <w:pPr>
+        <w:rPr>
+          <w:lang w:bidi="fa-IR"/>
+        </w:rPr>
+      </w:pPr>
+      <w:r>
+        <w:rPr>
+          <w:rFonts w:ascii="Courier New" w:hAnsi="Courier New" w:cs="Courier New"/>
+          <w:color w:val="000000"/>
+          <w:sz w:val="20"/>
+          <w:szCs w:val="20"/>
+        </w:rPr>
+        <w:t xml:space="preserve">    9.6352    0.0811    0.0038</w:t>
+      </w:r>
+    </w:p>
+    <w:p>
+      <w:pPr>
+        <w:rPr>
+          <w:lang w:bidi="fa-IR"/>
+        </w:rPr>
+      </w:pPr>
+    </w:p>
+    <w:p>
+      <w:pPr>
+        <w:pStyle w:val="Heading2"/>
+        <w:rPr>
+          <w:lang w:bidi="fa-IR"/>
+        </w:rPr>
+      </w:pPr>
+      <w:r>
+        <w:rPr>
+          <w:lang w:bidi="fa-IR"/>
+        </w:rPr>
+        <w:t>Q 2.4</w:t>
+      </w:r>
+      <w:r>
+        <w:rPr>
+          <w:lang w:bidi="fa-IR"/>
+        </w:rPr>
+        <w:t xml:space="preserve"> </w:t>
       </w:r>
     </w:p>
     <w:p>
@@ -1756,7 +1968,7 @@
           <w:rPr>
             <w:noProof/>
           </w:rPr>
-          <w:t>1</w:t>
+          <w:t>4</w:t>
         </w:r>
         <w:r>
           <w:rPr>

</xml_diff>